<commit_message>
Update Lược đồ CSDL
</commit_message>
<xml_diff>
--- a/QuanLyThuVien.docx
+++ b/QuanLyThuVien.docx
@@ -4,25 +4,16 @@
   <w:body>
     <w:p>
       <w:pPr>
-        <w:rPr>
-          <w:b/>
-          <w:sz w:val="26"/>
-        </w:rPr>
-      </w:pPr>
-      <w:r>
-        <w:rPr>
-          <w:b/>
-          <w:sz w:val="26"/>
-        </w:rPr>
-        <w:t>•</w:t>
-      </w:r>
-      <w:r>
-        <w:rPr>
-          <w:b/>
-          <w:sz w:val="26"/>
-        </w:rPr>
-        <w:tab/>
-      </w:r>
+        <w:pStyle w:val="ListParagraph"/>
+        <w:numPr>
+          <w:ilvl w:val="0"/>
+          <w:numId w:val="2"/>
+        </w:numPr>
+        <w:rPr>
+          <w:b/>
+          <w:sz w:val="26"/>
+        </w:rPr>
+      </w:pPr>
       <w:proofErr w:type="gramStart"/>
       <w:r>
         <w:rPr>
@@ -45,44 +36,51 @@
           <w:b/>
           <w:sz w:val="26"/>
         </w:rPr>
-        <w:t>, TenDauSach, SoLuongQuyDinh, GiaTien</w:t>
-      </w:r>
-      <w:r>
-        <w:rPr>
-          <w:b/>
-          <w:sz w:val="26"/>
-        </w:rPr>
-        <w:t>)</w:t>
+        <w:t xml:space="preserve">, </w:t>
+      </w:r>
+      <w:r>
+        <w:rPr>
+          <w:b/>
+          <w:color w:val="00B0F0"/>
+          <w:sz w:val="26"/>
+        </w:rPr>
+        <w:t>MaLoai</w:t>
+      </w:r>
+      <w:r>
+        <w:rPr>
+          <w:b/>
+          <w:color w:val="00B0F0"/>
+          <w:sz w:val="26"/>
+        </w:rPr>
+        <w:t>DauSach</w:t>
+      </w:r>
+      <w:r>
+        <w:rPr>
+          <w:b/>
+          <w:sz w:val="26"/>
+        </w:rPr>
+        <w:t>, TenDauSach, SoLuongQuyDinh, GiaTien)</w:t>
       </w:r>
     </w:p>
     <w:p>
       <w:pPr>
-        <w:rPr>
-          <w:b/>
-          <w:sz w:val="26"/>
-        </w:rPr>
-      </w:pPr>
-      <w:r>
-        <w:rPr>
-          <w:b/>
-          <w:sz w:val="26"/>
-        </w:rPr>
-        <w:t>•</w:t>
-      </w:r>
-      <w:r>
-        <w:rPr>
-          <w:b/>
-          <w:sz w:val="26"/>
-        </w:rPr>
-        <w:tab/>
-      </w:r>
+        <w:pStyle w:val="ListParagraph"/>
+        <w:numPr>
+          <w:ilvl w:val="0"/>
+          <w:numId w:val="2"/>
+        </w:numPr>
+        <w:rPr>
+          <w:b/>
+          <w:sz w:val="26"/>
+        </w:rPr>
+      </w:pPr>
       <w:proofErr w:type="gramStart"/>
       <w:r>
         <w:rPr>
           <w:b/>
           <w:sz w:val="26"/>
         </w:rPr>
-        <w:t>DocGia(</w:t>
+        <w:t>DauSachLoai(</w:t>
       </w:r>
       <w:proofErr w:type="gramEnd"/>
       <w:r>
@@ -91,14 +89,29 @@
           <w:sz w:val="26"/>
           <w:u w:val="single"/>
         </w:rPr>
-        <w:t>MaDocGia</w:t>
-      </w:r>
-      <w:r>
-        <w:rPr>
-          <w:b/>
-          <w:sz w:val="26"/>
-        </w:rPr>
-        <w:t>, TenDocGia</w:t>
+        <w:t>MaLoai</w:t>
+      </w:r>
+      <w:r>
+        <w:rPr>
+          <w:b/>
+          <w:sz w:val="26"/>
+          <w:u w:val="single"/>
+        </w:rPr>
+        <w:t>DauSach</w:t>
+      </w:r>
+      <w:r>
+        <w:rPr>
+          <w:b/>
+          <w:sz w:val="26"/>
+        </w:rPr>
+        <w:t>, TenLoai</w:t>
+      </w:r>
+      <w:r>
+        <w:rPr>
+          <w:b/>
+          <w:sz w:val="26"/>
+        </w:rPr>
+        <w:t>DauSach</w:t>
       </w:r>
       <w:r>
         <w:rPr>
@@ -110,62 +123,55 @@
     </w:p>
     <w:p>
       <w:pPr>
-        <w:rPr>
-          <w:b/>
-          <w:sz w:val="26"/>
-        </w:rPr>
-      </w:pPr>
-      <w:r>
-        <w:rPr>
-          <w:b/>
-          <w:sz w:val="26"/>
-        </w:rPr>
-        <w:t>•</w:t>
-      </w:r>
-      <w:r>
-        <w:rPr>
-          <w:b/>
-          <w:sz w:val="26"/>
-        </w:rPr>
-        <w:tab/>
-      </w:r>
+        <w:pStyle w:val="ListParagraph"/>
+        <w:numPr>
+          <w:ilvl w:val="0"/>
+          <w:numId w:val="2"/>
+        </w:numPr>
+        <w:rPr>
+          <w:b/>
+          <w:sz w:val="26"/>
+        </w:rPr>
+      </w:pPr>
       <w:proofErr w:type="gramStart"/>
       <w:r>
         <w:rPr>
           <w:b/>
           <w:sz w:val="26"/>
         </w:rPr>
+        <w:t>DocGia(</w:t>
+      </w:r>
+      <w:proofErr w:type="gramEnd"/>
+      <w:r>
+        <w:rPr>
+          <w:b/>
+          <w:sz w:val="26"/>
+          <w:u w:val="single"/>
+        </w:rPr>
+        <w:t>MaDocGia</w:t>
+      </w:r>
+      <w:r>
+        <w:rPr>
+          <w:b/>
+          <w:sz w:val="26"/>
+        </w:rPr>
+        <w:t xml:space="preserve">, </w:t>
+      </w:r>
+      <w:r>
+        <w:rPr>
+          <w:b/>
+          <w:color w:val="00B0F0"/>
+          <w:sz w:val="26"/>
+        </w:rPr>
+        <w:t>MaLoai</w:t>
+      </w:r>
+      <w:r>
+        <w:rPr>
+          <w:b/>
+          <w:color w:val="00B0F0"/>
+          <w:sz w:val="26"/>
+        </w:rPr>
         <w:t>DocGia</w:t>
-      </w:r>
-      <w:r>
-        <w:rPr>
-          <w:b/>
-          <w:sz w:val="26"/>
-        </w:rPr>
-        <w:t>Loai</w:t>
-      </w:r>
-      <w:r>
-        <w:rPr>
-          <w:b/>
-          <w:sz w:val="26"/>
-        </w:rPr>
-        <w:t>(</w:t>
-      </w:r>
-      <w:proofErr w:type="gramEnd"/>
-      <w:r>
-        <w:rPr>
-          <w:b/>
-          <w:sz w:val="26"/>
-          <w:u w:val="single"/>
-        </w:rPr>
-        <w:t>MaLoai</w:t>
-      </w:r>
-      <w:r>
-        <w:rPr>
-          <w:b/>
-          <w:sz w:val="26"/>
-        </w:rPr>
-        <w:t>, TenLoai, SoSachToiDa</w:t>
       </w:r>
       <w:r>
         <w:rPr>
@@ -177,32 +183,23 @@
     </w:p>
     <w:p>
       <w:pPr>
-        <w:rPr>
-          <w:b/>
-          <w:sz w:val="26"/>
-        </w:rPr>
-      </w:pPr>
-      <w:r>
-        <w:rPr>
-          <w:b/>
-          <w:sz w:val="26"/>
-        </w:rPr>
-        <w:t>•</w:t>
-      </w:r>
-      <w:r>
-        <w:rPr>
-          <w:b/>
-          <w:sz w:val="26"/>
-        </w:rPr>
-        <w:tab/>
-      </w:r>
+        <w:pStyle w:val="ListParagraph"/>
+        <w:numPr>
+          <w:ilvl w:val="0"/>
+          <w:numId w:val="2"/>
+        </w:numPr>
+        <w:rPr>
+          <w:b/>
+          <w:sz w:val="26"/>
+        </w:rPr>
+      </w:pPr>
       <w:proofErr w:type="gramStart"/>
       <w:r>
         <w:rPr>
           <w:b/>
           <w:sz w:val="26"/>
         </w:rPr>
-        <w:t>NhaCungCap(</w:t>
+        <w:t>DocGiaLoai(</w:t>
       </w:r>
       <w:proofErr w:type="gramEnd"/>
       <w:r>
@@ -211,44 +208,57 @@
           <w:sz w:val="26"/>
           <w:u w:val="single"/>
         </w:rPr>
-        <w:t>MaNCC</w:t>
-      </w:r>
-      <w:r>
-        <w:rPr>
-          <w:b/>
-          <w:sz w:val="26"/>
-        </w:rPr>
-        <w:t>, TenNCC, Email,Fax)</w:t>
+        <w:t>MaLoai</w:t>
+      </w:r>
+      <w:r>
+        <w:rPr>
+          <w:b/>
+          <w:sz w:val="26"/>
+          <w:u w:val="single"/>
+        </w:rPr>
+        <w:t>DocGia</w:t>
+      </w:r>
+      <w:r>
+        <w:rPr>
+          <w:b/>
+          <w:sz w:val="26"/>
+        </w:rPr>
+        <w:t>, TenLoai</w:t>
+      </w:r>
+      <w:r>
+        <w:rPr>
+          <w:b/>
+          <w:sz w:val="26"/>
+        </w:rPr>
+        <w:t>DocGia</w:t>
+      </w:r>
+      <w:r>
+        <w:rPr>
+          <w:b/>
+          <w:sz w:val="26"/>
+        </w:rPr>
+        <w:t>, SoSachToiDa)</w:t>
       </w:r>
     </w:p>
     <w:p>
       <w:pPr>
-        <w:rPr>
-          <w:b/>
-          <w:sz w:val="26"/>
-        </w:rPr>
-      </w:pPr>
-      <w:r>
-        <w:rPr>
-          <w:b/>
-          <w:sz w:val="26"/>
-        </w:rPr>
-        <w:t>•</w:t>
-      </w:r>
-      <w:r>
-        <w:rPr>
-          <w:b/>
-          <w:sz w:val="26"/>
-        </w:rPr>
-        <w:tab/>
-      </w:r>
+        <w:pStyle w:val="ListParagraph"/>
+        <w:numPr>
+          <w:ilvl w:val="0"/>
+          <w:numId w:val="2"/>
+        </w:numPr>
+        <w:rPr>
+          <w:b/>
+          <w:sz w:val="26"/>
+        </w:rPr>
+      </w:pPr>
       <w:proofErr w:type="gramStart"/>
       <w:r>
         <w:rPr>
           <w:b/>
           <w:sz w:val="26"/>
         </w:rPr>
-        <w:t>NhanVien(</w:t>
+        <w:t>NCC(</w:t>
       </w:r>
       <w:proofErr w:type="gramEnd"/>
       <w:r>
@@ -257,176 +267,527 @@
           <w:sz w:val="26"/>
           <w:u w:val="single"/>
         </w:rPr>
-        <w:t>MaNhanVien</w:t>
-      </w:r>
-      <w:r>
-        <w:rPr>
-          <w:b/>
-          <w:sz w:val="26"/>
-        </w:rPr>
-        <w:t>, TenNhanVien</w:t>
-      </w:r>
-      <w:r>
-        <w:rPr>
-          <w:b/>
-          <w:sz w:val="26"/>
-        </w:rPr>
-        <w:t>)</w:t>
+        <w:t>MaNCC</w:t>
+      </w:r>
+      <w:r>
+        <w:rPr>
+          <w:b/>
+          <w:sz w:val="26"/>
+        </w:rPr>
+        <w:t>, TenNCC, Email, Fax)</w:t>
       </w:r>
     </w:p>
     <w:p>
       <w:pPr>
-        <w:rPr>
-          <w:b/>
-          <w:sz w:val="26"/>
-        </w:rPr>
-      </w:pPr>
-      <w:r>
-        <w:rPr>
-          <w:b/>
-          <w:sz w:val="26"/>
-        </w:rPr>
-        <w:t>•</w:t>
-      </w:r>
-      <w:r>
-        <w:rPr>
-          <w:b/>
-          <w:sz w:val="26"/>
-        </w:rPr>
-        <w:tab/>
-      </w:r>
+        <w:pStyle w:val="ListParagraph"/>
+        <w:numPr>
+          <w:ilvl w:val="0"/>
+          <w:numId w:val="2"/>
+        </w:numPr>
+        <w:rPr>
+          <w:b/>
+          <w:sz w:val="26"/>
+        </w:rPr>
+      </w:pPr>
       <w:proofErr w:type="gramStart"/>
       <w:r>
         <w:rPr>
           <w:b/>
           <w:sz w:val="26"/>
         </w:rPr>
-        <w:t>PhieuGiao(</w:t>
+        <w:t>NguoiDung(</w:t>
       </w:r>
       <w:proofErr w:type="gramEnd"/>
       <w:r>
         <w:rPr>
           <w:b/>
-          <w:sz w:val="26"/>
-          <w:u w:val="single"/>
-        </w:rPr>
-        <w:t>MaPhieuGiao</w:t>
-      </w:r>
-      <w:r>
-        <w:rPr>
-          <w:b/>
-          <w:sz w:val="26"/>
-        </w:rPr>
-        <w:t>, NgayGiao</w:t>
-      </w:r>
-      <w:r>
-        <w:rPr>
-          <w:b/>
-          <w:sz w:val="26"/>
-        </w:rPr>
-        <w:t>)</w:t>
+          <w:color w:val="FF0000"/>
+          <w:sz w:val="26"/>
+          <w:u w:val="single"/>
+        </w:rPr>
+        <w:t>MaNguoiDung</w:t>
+      </w:r>
+      <w:r>
+        <w:rPr>
+          <w:b/>
+          <w:sz w:val="26"/>
+        </w:rPr>
+        <w:t>, HoVaTen, GioiTinh, Email, NgayTao)</w:t>
       </w:r>
     </w:p>
     <w:p>
       <w:pPr>
-        <w:rPr>
-          <w:b/>
-          <w:sz w:val="26"/>
-        </w:rPr>
-      </w:pPr>
-      <w:r>
-        <w:rPr>
-          <w:b/>
-          <w:sz w:val="26"/>
-        </w:rPr>
-        <w:t>•</w:t>
-      </w:r>
-      <w:r>
-        <w:rPr>
-          <w:b/>
-          <w:sz w:val="26"/>
-        </w:rPr>
-        <w:tab/>
-      </w:r>
+        <w:pStyle w:val="ListParagraph"/>
+        <w:numPr>
+          <w:ilvl w:val="0"/>
+          <w:numId w:val="2"/>
+        </w:numPr>
+        <w:rPr>
+          <w:b/>
+          <w:sz w:val="26"/>
+        </w:rPr>
+      </w:pPr>
       <w:proofErr w:type="gramStart"/>
       <w:r>
         <w:rPr>
           <w:b/>
           <w:sz w:val="26"/>
         </w:rPr>
+        <w:t>NhanVien(</w:t>
+      </w:r>
+      <w:proofErr w:type="gramEnd"/>
+      <w:r>
+        <w:rPr>
+          <w:b/>
+          <w:color w:val="FF0000"/>
+          <w:sz w:val="26"/>
+          <w:u w:val="single"/>
+        </w:rPr>
+        <w:t>MaNhanVien</w:t>
+      </w:r>
+      <w:r>
+        <w:rPr>
+          <w:b/>
+          <w:sz w:val="26"/>
+        </w:rPr>
+        <w:t>, MatKhau)</w:t>
+      </w:r>
+    </w:p>
+    <w:p>
+      <w:pPr>
+        <w:pStyle w:val="ListParagraph"/>
+        <w:numPr>
+          <w:ilvl w:val="0"/>
+          <w:numId w:val="2"/>
+        </w:numPr>
+        <w:rPr>
+          <w:b/>
+          <w:sz w:val="26"/>
+        </w:rPr>
+      </w:pPr>
+      <w:proofErr w:type="gramStart"/>
+      <w:r>
+        <w:rPr>
+          <w:b/>
+          <w:sz w:val="26"/>
+        </w:rPr>
+        <w:t>Phieu(</w:t>
+      </w:r>
+      <w:proofErr w:type="gramEnd"/>
+      <w:r>
+        <w:rPr>
+          <w:b/>
+          <w:color w:val="FFC000"/>
+          <w:sz w:val="26"/>
+          <w:u w:val="single"/>
+        </w:rPr>
+        <w:t>MaPhieu</w:t>
+      </w:r>
+      <w:r>
+        <w:rPr>
+          <w:b/>
+          <w:sz w:val="26"/>
+        </w:rPr>
+        <w:t xml:space="preserve">, </w:t>
+      </w:r>
+      <w:r>
+        <w:rPr>
+          <w:b/>
+          <w:color w:val="00B0F0"/>
+          <w:sz w:val="26"/>
+        </w:rPr>
+        <w:t>MaNguoiLap</w:t>
+      </w:r>
+      <w:r>
+        <w:rPr>
+          <w:b/>
+          <w:sz w:val="26"/>
+        </w:rPr>
+        <w:t>, NgayLap</w:t>
+      </w:r>
+    </w:p>
+    <w:p>
+      <w:pPr>
+        <w:pStyle w:val="ListParagraph"/>
+        <w:numPr>
+          <w:ilvl w:val="0"/>
+          <w:numId w:val="2"/>
+        </w:numPr>
+        <w:rPr>
+          <w:b/>
+          <w:sz w:val="26"/>
+        </w:rPr>
+      </w:pPr>
+      <w:proofErr w:type="gramStart"/>
+      <w:r>
+        <w:rPr>
+          <w:b/>
+          <w:sz w:val="26"/>
+        </w:rPr>
+        <w:t>PhieuGiao(</w:t>
+      </w:r>
+      <w:proofErr w:type="gramEnd"/>
+      <w:r>
+        <w:rPr>
+          <w:b/>
+          <w:color w:val="FFC000"/>
+          <w:sz w:val="26"/>
+          <w:u w:val="single"/>
+        </w:rPr>
+        <w:t>MaPhieuGiao</w:t>
+      </w:r>
+      <w:r>
+        <w:rPr>
+          <w:b/>
+          <w:sz w:val="26"/>
+        </w:rPr>
+        <w:t xml:space="preserve">, </w:t>
+      </w:r>
+      <w:r>
+        <w:rPr>
+          <w:b/>
+          <w:color w:val="00B0F0"/>
+          <w:sz w:val="26"/>
+        </w:rPr>
+        <w:t>MaPhieuNhap</w:t>
+      </w:r>
+      <w:r>
+        <w:rPr>
+          <w:b/>
+          <w:sz w:val="26"/>
+        </w:rPr>
+        <w:t>)</w:t>
+      </w:r>
+    </w:p>
+    <w:p>
+      <w:pPr>
+        <w:pStyle w:val="ListParagraph"/>
+        <w:numPr>
+          <w:ilvl w:val="0"/>
+          <w:numId w:val="2"/>
+        </w:numPr>
+        <w:rPr>
+          <w:b/>
+          <w:sz w:val="26"/>
+        </w:rPr>
+      </w:pPr>
+      <w:proofErr w:type="gramStart"/>
+      <w:r>
+        <w:rPr>
+          <w:b/>
+          <w:sz w:val="26"/>
+        </w:rPr>
         <w:t>PhieuGiaoChiTiet(</w:t>
       </w:r>
       <w:proofErr w:type="gramEnd"/>
       <w:r>
         <w:rPr>
           <w:b/>
-          <w:sz w:val="26"/>
-          <w:u w:val="single"/>
-        </w:rPr>
-        <w:t>MaDa</w:t>
+          <w:color w:val="00B0F0"/>
+          <w:sz w:val="26"/>
+          <w:u w:val="single"/>
+        </w:rPr>
+        <w:t>MaDauSach</w:t>
+      </w:r>
+      <w:r>
+        <w:rPr>
+          <w:b/>
+          <w:sz w:val="26"/>
+          <w:u w:val="single"/>
+        </w:rPr>
+        <w:t xml:space="preserve">, </w:t>
+      </w:r>
+      <w:r>
+        <w:rPr>
+          <w:b/>
+          <w:color w:val="00B0F0"/>
+          <w:sz w:val="26"/>
+          <w:u w:val="single"/>
+        </w:rPr>
+        <w:t>MaPhieuGiao</w:t>
+      </w:r>
+      <w:r>
+        <w:rPr>
+          <w:b/>
+          <w:sz w:val="26"/>
+        </w:rPr>
+        <w:t>)</w:t>
+      </w:r>
+    </w:p>
+    <w:p>
+      <w:pPr>
+        <w:pStyle w:val="ListParagraph"/>
+        <w:numPr>
+          <w:ilvl w:val="0"/>
+          <w:numId w:val="2"/>
+        </w:numPr>
+        <w:rPr>
+          <w:b/>
+          <w:sz w:val="26"/>
+        </w:rPr>
+      </w:pPr>
+      <w:proofErr w:type="gramStart"/>
+      <w:r>
+        <w:rPr>
+          <w:b/>
+          <w:sz w:val="26"/>
+        </w:rPr>
+        <w:t>PhieuMuon(</w:t>
+      </w:r>
+      <w:proofErr w:type="gramEnd"/>
+      <w:r>
+        <w:rPr>
+          <w:b/>
+          <w:color w:val="FFC000"/>
+          <w:sz w:val="26"/>
+          <w:u w:val="single"/>
+        </w:rPr>
+        <w:t>MaPhieuMuon</w:t>
+      </w:r>
+      <w:r>
+        <w:rPr>
+          <w:b/>
+          <w:sz w:val="26"/>
+        </w:rPr>
+        <w:t xml:space="preserve">, </w:t>
+      </w:r>
+      <w:r>
+        <w:rPr>
+          <w:b/>
+          <w:color w:val="00B0F0"/>
+          <w:sz w:val="26"/>
+        </w:rPr>
+        <w:t>MaDocGia</w:t>
+      </w:r>
+      <w:r>
+        <w:rPr>
+          <w:b/>
+          <w:sz w:val="26"/>
+        </w:rPr>
+        <w:t>)</w:t>
+      </w:r>
+    </w:p>
+    <w:p>
+      <w:pPr>
+        <w:pStyle w:val="ListParagraph"/>
+        <w:numPr>
+          <w:ilvl w:val="0"/>
+          <w:numId w:val="2"/>
+        </w:numPr>
+        <w:rPr>
+          <w:b/>
+          <w:sz w:val="26"/>
+        </w:rPr>
+      </w:pPr>
+      <w:proofErr w:type="gramStart"/>
+      <w:r>
+        <w:rPr>
+          <w:b/>
+          <w:sz w:val="26"/>
+        </w:rPr>
+        <w:t>PhieuMuonChiTiet(</w:t>
+      </w:r>
+      <w:proofErr w:type="gramEnd"/>
+      <w:r>
+        <w:rPr>
+          <w:b/>
+          <w:color w:val="00B0F0"/>
+          <w:sz w:val="26"/>
+          <w:u w:val="single"/>
+        </w:rPr>
+        <w:t>MaSach</w:t>
+      </w:r>
+      <w:r>
+        <w:rPr>
+          <w:b/>
+          <w:sz w:val="26"/>
+        </w:rPr>
+        <w:t xml:space="preserve">, </w:t>
+      </w:r>
+      <w:r>
+        <w:rPr>
+          <w:b/>
+          <w:color w:val="00B0F0"/>
+          <w:sz w:val="26"/>
+          <w:u w:val="single"/>
+        </w:rPr>
+        <w:t>MaPhieuMuon</w:t>
+      </w:r>
+      <w:r>
+        <w:rPr>
+          <w:b/>
+          <w:sz w:val="26"/>
+        </w:rPr>
+        <w:t xml:space="preserve">, </w:t>
+      </w:r>
+      <w:r>
+        <w:rPr>
+          <w:b/>
+          <w:color w:val="00B0F0"/>
+          <w:sz w:val="26"/>
+          <w:u w:val="single"/>
+        </w:rPr>
+        <w:t>MaDauSach</w:t>
+      </w:r>
+      <w:r>
+        <w:rPr>
+          <w:b/>
+          <w:sz w:val="26"/>
+        </w:rPr>
+        <w:t>, NgayHenTra)</w:t>
+      </w:r>
+    </w:p>
+    <w:p>
+      <w:pPr>
+        <w:pStyle w:val="ListParagraph"/>
+        <w:numPr>
+          <w:ilvl w:val="0"/>
+          <w:numId w:val="2"/>
+        </w:numPr>
+        <w:rPr>
+          <w:b/>
+          <w:sz w:val="26"/>
+        </w:rPr>
+      </w:pPr>
+      <w:proofErr w:type="gramStart"/>
+      <w:r>
+        <w:rPr>
+          <w:b/>
+          <w:sz w:val="26"/>
+        </w:rPr>
+        <w:t>PhieuNhap(</w:t>
+      </w:r>
+      <w:proofErr w:type="gramEnd"/>
+      <w:r>
+        <w:rPr>
+          <w:b/>
+          <w:color w:val="FFC000"/>
+          <w:sz w:val="26"/>
+          <w:u w:val="single"/>
+        </w:rPr>
+        <w:t>MaPhieuNhap</w:t>
+      </w:r>
+      <w:r>
+        <w:rPr>
+          <w:b/>
+          <w:sz w:val="26"/>
+        </w:rPr>
+        <w:t>, TrangThai)</w:t>
+      </w:r>
+    </w:p>
+    <w:p>
+      <w:pPr>
+        <w:pStyle w:val="ListParagraph"/>
+        <w:numPr>
+          <w:ilvl w:val="0"/>
+          <w:numId w:val="2"/>
+        </w:numPr>
+        <w:rPr>
+          <w:b/>
+          <w:sz w:val="26"/>
+        </w:rPr>
+      </w:pPr>
+      <w:proofErr w:type="gramStart"/>
+      <w:r>
+        <w:rPr>
+          <w:b/>
+          <w:sz w:val="26"/>
+        </w:rPr>
+        <w:t>PhieuNhapChiTiet(</w:t>
+      </w:r>
+      <w:proofErr w:type="gramEnd"/>
+      <w:r>
+        <w:rPr>
+          <w:b/>
+          <w:color w:val="00B0F0"/>
+          <w:sz w:val="26"/>
+          <w:u w:val="single"/>
+        </w:rPr>
+        <w:t>MaDauSach</w:t>
+      </w:r>
+      <w:r>
+        <w:rPr>
+          <w:b/>
+          <w:sz w:val="26"/>
+        </w:rPr>
+        <w:t xml:space="preserve">, </w:t>
+      </w:r>
+      <w:r>
+        <w:rPr>
+          <w:b/>
+          <w:color w:val="00B0F0"/>
+          <w:sz w:val="26"/>
+          <w:u w:val="single"/>
+        </w:rPr>
+        <w:t>MaPhieuNhap</w:t>
+      </w:r>
+      <w:r>
+        <w:rPr>
+          <w:b/>
+          <w:sz w:val="26"/>
+        </w:rPr>
+        <w:t xml:space="preserve">, </w:t>
+      </w:r>
+      <w:r>
+        <w:rPr>
+          <w:b/>
+          <w:color w:val="00B0F0"/>
+          <w:sz w:val="26"/>
+        </w:rPr>
+        <w:t>MaNCC</w:t>
+      </w:r>
+      <w:r>
+        <w:rPr>
+          <w:b/>
+          <w:sz w:val="26"/>
+        </w:rPr>
+        <w:t>, SoLuong, DonGia, NgayDuKienGiao)</w:t>
       </w:r>
       <w:bookmarkStart w:id="0" w:name="_GoBack"/>
       <w:bookmarkEnd w:id="0"/>
-      <w:r>
-        <w:rPr>
-          <w:b/>
-          <w:sz w:val="26"/>
-          <w:u w:val="single"/>
-        </w:rPr>
-        <w:t>uSach,</w:t>
-      </w:r>
-      <w:r>
-        <w:rPr>
-          <w:b/>
-          <w:sz w:val="26"/>
-          <w:u w:val="single"/>
-        </w:rPr>
-        <w:t xml:space="preserve"> MaPhieuGiao</w:t>
-      </w:r>
-      <w:r>
-        <w:rPr>
-          <w:b/>
-          <w:sz w:val="26"/>
-          <w:u w:val="single"/>
-        </w:rPr>
-        <w:t>)</w:t>
-      </w:r>
     </w:p>
     <w:p>
       <w:pPr>
-        <w:rPr>
-          <w:b/>
-          <w:sz w:val="26"/>
-        </w:rPr>
-      </w:pPr>
-      <w:r>
-        <w:rPr>
-          <w:b/>
-          <w:sz w:val="26"/>
-        </w:rPr>
-        <w:t>•</w:t>
-      </w:r>
-      <w:r>
-        <w:rPr>
-          <w:b/>
-          <w:sz w:val="26"/>
-        </w:rPr>
-        <w:tab/>
-      </w:r>
+        <w:pStyle w:val="ListParagraph"/>
+        <w:numPr>
+          <w:ilvl w:val="0"/>
+          <w:numId w:val="2"/>
+        </w:numPr>
+        <w:rPr>
+          <w:b/>
+          <w:sz w:val="26"/>
+        </w:rPr>
+      </w:pPr>
       <w:proofErr w:type="gramStart"/>
       <w:r>
         <w:rPr>
           <w:b/>
           <w:sz w:val="26"/>
         </w:rPr>
-        <w:t>PhieuMuon(</w:t>
+        <w:t>PhieuTra(</w:t>
       </w:r>
       <w:proofErr w:type="gramEnd"/>
       <w:r>
         <w:rPr>
           <w:b/>
-          <w:sz w:val="26"/>
-          <w:u w:val="single"/>
+          <w:color w:val="FFC000"/>
+          <w:sz w:val="26"/>
+          <w:u w:val="single"/>
+        </w:rPr>
+        <w:t>MaPhieuTra</w:t>
+      </w:r>
+      <w:r>
+        <w:rPr>
+          <w:b/>
+          <w:sz w:val="26"/>
+        </w:rPr>
+        <w:t xml:space="preserve">, </w:t>
+      </w:r>
+      <w:r>
+        <w:rPr>
+          <w:b/>
+          <w:color w:val="00B0F0"/>
+          <w:sz w:val="26"/>
         </w:rPr>
         <w:t>MaPhieuMuon</w:t>
       </w:r>
@@ -435,7 +796,15 @@
           <w:b/>
           <w:sz w:val="26"/>
         </w:rPr>
-        <w:t>, MaDocGia</w:t>
+        <w:t>,</w:t>
+      </w:r>
+      <w:r>
+        <w:rPr>
+          <w:b/>
+          <w:color w:val="00B0F0"/>
+          <w:sz w:val="26"/>
+        </w:rPr>
+        <w:t>MaDocGia</w:t>
       </w:r>
       <w:r>
         <w:rPr>
@@ -447,138 +816,158 @@
     </w:p>
     <w:p>
       <w:pPr>
-        <w:rPr>
-          <w:b/>
-          <w:sz w:val="26"/>
-        </w:rPr>
-      </w:pPr>
-      <w:r>
-        <w:rPr>
-          <w:b/>
-          <w:sz w:val="26"/>
-        </w:rPr>
-        <w:t>•</w:t>
-      </w:r>
-      <w:r>
-        <w:rPr>
-          <w:b/>
-          <w:sz w:val="26"/>
-        </w:rPr>
-        <w:tab/>
-      </w:r>
+        <w:pStyle w:val="ListParagraph"/>
+        <w:numPr>
+          <w:ilvl w:val="0"/>
+          <w:numId w:val="2"/>
+        </w:numPr>
+        <w:rPr>
+          <w:b/>
+          <w:sz w:val="26"/>
+        </w:rPr>
+      </w:pPr>
       <w:proofErr w:type="gramStart"/>
       <w:r>
         <w:rPr>
           <w:b/>
           <w:sz w:val="26"/>
         </w:rPr>
-        <w:t>PhieuMuonChiTiet(</w:t>
+        <w:t>PhieuTraChiTiet(</w:t>
       </w:r>
       <w:proofErr w:type="gramEnd"/>
       <w:r>
         <w:rPr>
           <w:b/>
-          <w:sz w:val="26"/>
-          <w:u w:val="single"/>
-        </w:rPr>
-        <w:t>MaSach, MaPhieuMuon</w:t>
-      </w:r>
-      <w:r>
-        <w:rPr>
-          <w:b/>
-          <w:sz w:val="26"/>
-        </w:rPr>
-        <w:t>, NgayHenTra</w:t>
-      </w:r>
-      <w:r>
-        <w:rPr>
-          <w:b/>
-          <w:sz w:val="26"/>
-        </w:rPr>
-        <w:t>)</w:t>
+          <w:color w:val="00B0F0"/>
+          <w:sz w:val="26"/>
+          <w:u w:val="single"/>
+        </w:rPr>
+        <w:t>MaSach</w:t>
+      </w:r>
+      <w:r>
+        <w:rPr>
+          <w:b/>
+          <w:sz w:val="26"/>
+        </w:rPr>
+        <w:t xml:space="preserve">, </w:t>
+      </w:r>
+      <w:r>
+        <w:rPr>
+          <w:b/>
+          <w:color w:val="00B0F0"/>
+          <w:sz w:val="26"/>
+          <w:u w:val="single"/>
+        </w:rPr>
+        <w:t>MaDauSach</w:t>
+      </w:r>
+      <w:r>
+        <w:rPr>
+          <w:b/>
+          <w:sz w:val="26"/>
+        </w:rPr>
+        <w:t xml:space="preserve">, </w:t>
+      </w:r>
+      <w:r>
+        <w:rPr>
+          <w:b/>
+          <w:color w:val="00B0F0"/>
+          <w:sz w:val="26"/>
+          <w:u w:val="single"/>
+        </w:rPr>
+        <w:t>MaPhieuTra</w:t>
+      </w:r>
+      <w:r>
+        <w:rPr>
+          <w:b/>
+          <w:sz w:val="26"/>
+        </w:rPr>
+        <w:t xml:space="preserve">, </w:t>
+      </w:r>
+      <w:r>
+        <w:rPr>
+          <w:b/>
+          <w:color w:val="00B0F0"/>
+          <w:sz w:val="26"/>
+        </w:rPr>
+        <w:t>MaNhanVienKiemTra</w:t>
+      </w:r>
+      <w:r>
+        <w:rPr>
+          <w:b/>
+          <w:sz w:val="26"/>
+        </w:rPr>
+        <w:t xml:space="preserve">, </w:t>
+      </w:r>
+      <w:r>
+        <w:rPr>
+          <w:b/>
+          <w:color w:val="00B0F0"/>
+          <w:sz w:val="26"/>
+        </w:rPr>
+        <w:t>MaQuyDinh</w:t>
+      </w:r>
+      <w:r>
+        <w:rPr>
+          <w:b/>
+          <w:sz w:val="26"/>
+        </w:rPr>
+        <w:t>, NgayTra, TienPhat)</w:t>
       </w:r>
     </w:p>
     <w:p>
       <w:pPr>
-        <w:rPr>
-          <w:b/>
-          <w:sz w:val="26"/>
-        </w:rPr>
-      </w:pPr>
-      <w:r>
-        <w:rPr>
-          <w:b/>
-          <w:sz w:val="26"/>
-        </w:rPr>
-        <w:t>•</w:t>
-      </w:r>
-      <w:r>
-        <w:rPr>
-          <w:b/>
-          <w:sz w:val="26"/>
-        </w:rPr>
-        <w:tab/>
-      </w:r>
-      <w:proofErr w:type="gramStart"/>
-      <w:r>
-        <w:rPr>
-          <w:b/>
-          <w:sz w:val="26"/>
-        </w:rPr>
-        <w:t>PhieuNhap(</w:t>
-      </w:r>
-      <w:proofErr w:type="gramEnd"/>
-      <w:r>
-        <w:rPr>
-          <w:b/>
-          <w:sz w:val="26"/>
-          <w:u w:val="single"/>
-        </w:rPr>
-        <w:t>MaPhieuNhap</w:t>
-      </w:r>
-      <w:r>
-        <w:rPr>
-          <w:b/>
-          <w:sz w:val="26"/>
-        </w:rPr>
-        <w:t>, NgayLap , TrangThai</w:t>
-      </w:r>
-      <w:r>
-        <w:rPr>
-          <w:b/>
-          <w:sz w:val="26"/>
-        </w:rPr>
-        <w:t>)</w:t>
+        <w:pStyle w:val="ListParagraph"/>
+        <w:numPr>
+          <w:ilvl w:val="0"/>
+          <w:numId w:val="2"/>
+        </w:numPr>
+        <w:rPr>
+          <w:b/>
+          <w:sz w:val="26"/>
+        </w:rPr>
+      </w:pPr>
+      <w:r>
+        <w:rPr>
+          <w:b/>
+          <w:sz w:val="26"/>
+        </w:rPr>
+        <w:t>QuyDinhPhat (</w:t>
+      </w:r>
+      <w:r>
+        <w:rPr>
+          <w:b/>
+          <w:sz w:val="26"/>
+          <w:u w:val="single"/>
+        </w:rPr>
+        <w:t>MaPhat</w:t>
+      </w:r>
+      <w:r>
+        <w:rPr>
+          <w:b/>
+          <w:sz w:val="26"/>
+        </w:rPr>
+        <w:t>, TenPhat, PhanTramPhat)</w:t>
       </w:r>
     </w:p>
     <w:p>
       <w:pPr>
-        <w:rPr>
-          <w:b/>
-          <w:sz w:val="26"/>
-        </w:rPr>
-      </w:pPr>
-      <w:r>
-        <w:rPr>
-          <w:b/>
-          <w:sz w:val="26"/>
-        </w:rPr>
-        <w:t>•</w:t>
-      </w:r>
-      <w:r>
-        <w:rPr>
-          <w:b/>
-          <w:sz w:val="26"/>
-        </w:rPr>
-        <w:tab/>
-      </w:r>
+        <w:pStyle w:val="ListParagraph"/>
+        <w:numPr>
+          <w:ilvl w:val="0"/>
+          <w:numId w:val="2"/>
+        </w:numPr>
+        <w:rPr>
+          <w:b/>
+          <w:sz w:val="26"/>
+        </w:rPr>
+      </w:pPr>
       <w:proofErr w:type="gramStart"/>
       <w:r>
         <w:rPr>
           <w:b/>
           <w:sz w:val="26"/>
         </w:rPr>
-        <w:t>PhieuNhapChiTiet(</w:t>
+        <w:t>Sach(</w:t>
       </w:r>
       <w:proofErr w:type="gramEnd"/>
       <w:r>
@@ -587,247 +976,23 @@
           <w:sz w:val="26"/>
           <w:u w:val="single"/>
         </w:rPr>
-        <w:t>MaDauSach, MaPhieuNhap</w:t>
-      </w:r>
-      <w:r>
-        <w:rPr>
-          <w:b/>
-          <w:sz w:val="26"/>
-        </w:rPr>
-        <w:t>, MaNCC,</w:t>
-      </w:r>
-      <w:r>
-        <w:rPr>
-          <w:b/>
-          <w:sz w:val="26"/>
-        </w:rPr>
-        <w:t xml:space="preserve"> SoLuong, DonGia,</w:t>
-      </w:r>
-      <w:r>
-        <w:rPr>
-          <w:b/>
-          <w:sz w:val="26"/>
-        </w:rPr>
-        <w:t xml:space="preserve"> </w:t>
-      </w:r>
-      <w:r>
-        <w:rPr>
-          <w:b/>
-          <w:sz w:val="26"/>
-        </w:rPr>
-        <w:t>NgayDuKienGiao</w:t>
-      </w:r>
-      <w:r>
-        <w:rPr>
-          <w:b/>
-          <w:sz w:val="26"/>
-        </w:rPr>
-        <w:t>)</w:t>
-      </w:r>
-    </w:p>
-    <w:p>
-      <w:pPr>
-        <w:rPr>
-          <w:b/>
-          <w:sz w:val="26"/>
-        </w:rPr>
-      </w:pPr>
-      <w:r>
-        <w:rPr>
-          <w:b/>
-          <w:sz w:val="26"/>
-        </w:rPr>
-        <w:t>•</w:t>
-      </w:r>
-      <w:r>
-        <w:rPr>
-          <w:b/>
-          <w:sz w:val="26"/>
-        </w:rPr>
-        <w:tab/>
-      </w:r>
-      <w:proofErr w:type="gramStart"/>
-      <w:r>
-        <w:rPr>
-          <w:b/>
-          <w:sz w:val="26"/>
-        </w:rPr>
-        <w:t>PhieuTra(</w:t>
-      </w:r>
-      <w:proofErr w:type="gramEnd"/>
-      <w:r>
-        <w:rPr>
-          <w:b/>
-          <w:sz w:val="26"/>
-          <w:u w:val="single"/>
-        </w:rPr>
-        <w:t>MaPhieuTra</w:t>
-      </w:r>
-      <w:r>
-        <w:rPr>
-          <w:b/>
-          <w:sz w:val="26"/>
-        </w:rPr>
-        <w:t>, MaDocGia</w:t>
-      </w:r>
-      <w:r>
-        <w:rPr>
-          <w:b/>
-          <w:sz w:val="26"/>
-        </w:rPr>
-        <w:t>)</w:t>
-      </w:r>
-    </w:p>
-    <w:p>
-      <w:pPr>
-        <w:rPr>
-          <w:b/>
-          <w:sz w:val="26"/>
-        </w:rPr>
-      </w:pPr>
-      <w:r>
-        <w:rPr>
-          <w:b/>
-          <w:sz w:val="26"/>
-        </w:rPr>
-        <w:t>•</w:t>
-      </w:r>
-      <w:r>
-        <w:rPr>
-          <w:b/>
-          <w:sz w:val="26"/>
-        </w:rPr>
-        <w:tab/>
-      </w:r>
-      <w:proofErr w:type="gramStart"/>
-      <w:r>
-        <w:rPr>
-          <w:b/>
-          <w:sz w:val="26"/>
-        </w:rPr>
-        <w:t>PhieuTraChiTiet(</w:t>
-      </w:r>
-      <w:proofErr w:type="gramEnd"/>
-      <w:r>
-        <w:rPr>
-          <w:b/>
-          <w:sz w:val="26"/>
-          <w:u w:val="single"/>
-        </w:rPr>
-        <w:t>MaSach, MaPhieuTra</w:t>
-      </w:r>
-      <w:r>
-        <w:rPr>
-          <w:b/>
-          <w:sz w:val="26"/>
-        </w:rPr>
-        <w:t>, NgayTra</w:t>
-      </w:r>
-      <w:r>
-        <w:rPr>
-          <w:b/>
-          <w:sz w:val="26"/>
-        </w:rPr>
-        <w:t>)</w:t>
-      </w:r>
-    </w:p>
-    <w:p>
-      <w:pPr>
-        <w:rPr>
-          <w:b/>
-          <w:sz w:val="26"/>
-        </w:rPr>
-      </w:pPr>
-      <w:r>
-        <w:rPr>
-          <w:b/>
-          <w:sz w:val="26"/>
-        </w:rPr>
-        <w:t>•</w:t>
-      </w:r>
-      <w:r>
-        <w:rPr>
-          <w:b/>
-          <w:sz w:val="26"/>
-        </w:rPr>
-        <w:tab/>
-      </w:r>
-      <w:proofErr w:type="gramStart"/>
-      <w:r>
-        <w:rPr>
-          <w:b/>
-          <w:sz w:val="26"/>
-        </w:rPr>
-        <w:t>QuyDinhPhat(</w:t>
-      </w:r>
-      <w:proofErr w:type="gramEnd"/>
-      <w:r>
-        <w:rPr>
-          <w:b/>
-          <w:sz w:val="26"/>
-          <w:u w:val="single"/>
-        </w:rPr>
-        <w:t>MaQuyDinh</w:t>
-      </w:r>
-      <w:r>
-        <w:rPr>
-          <w:b/>
-          <w:sz w:val="26"/>
-        </w:rPr>
-        <w:t>, TenQuiDinh, PhanTramPhat</w:t>
-      </w:r>
-      <w:r>
-        <w:rPr>
-          <w:b/>
-          <w:sz w:val="26"/>
-        </w:rPr>
-        <w:t>)</w:t>
-      </w:r>
-    </w:p>
-    <w:p>
-      <w:pPr>
-        <w:rPr>
-          <w:b/>
-          <w:sz w:val="26"/>
-        </w:rPr>
-      </w:pPr>
-      <w:r>
-        <w:rPr>
-          <w:b/>
-          <w:sz w:val="26"/>
-        </w:rPr>
-        <w:t>•</w:t>
-      </w:r>
-      <w:r>
-        <w:rPr>
-          <w:b/>
-          <w:sz w:val="26"/>
-        </w:rPr>
-        <w:tab/>
-      </w:r>
-      <w:proofErr w:type="gramStart"/>
-      <w:r>
-        <w:rPr>
-          <w:b/>
-          <w:sz w:val="26"/>
-        </w:rPr>
-        <w:t>QuyenSach(</w:t>
-      </w:r>
-      <w:proofErr w:type="gramEnd"/>
-      <w:r>
-        <w:rPr>
-          <w:b/>
-          <w:sz w:val="26"/>
-          <w:u w:val="single"/>
-        </w:rPr>
-        <w:t>SoThuTu</w:t>
-      </w:r>
-      <w:r>
-        <w:rPr>
-          <w:b/>
-          <w:sz w:val="26"/>
-        </w:rPr>
-        <w:t>, MaDauSach</w:t>
+        <w:t>STT</w:t>
+      </w:r>
+      <w:r>
+        <w:rPr>
+          <w:b/>
+          <w:sz w:val="26"/>
+        </w:rPr>
+        <w:t xml:space="preserve">, </w:t>
+      </w:r>
+      <w:r>
+        <w:rPr>
+          <w:b/>
+          <w:color w:val="00B0F0"/>
+          <w:sz w:val="26"/>
+          <w:u w:val="single"/>
+        </w:rPr>
+        <w:t>MaDauSach</w:t>
       </w:r>
       <w:r>
         <w:rPr>
@@ -962,8 +1127,124 @@
       </w:rPr>
     </w:lvl>
   </w:abstractNum>
+  <w:abstractNum w:abstractNumId="1" w15:restartNumberingAfterBreak="0">
+    <w:nsid w:val="348A5C63"/>
+    <w:multiLevelType w:val="hybridMultilevel"/>
+    <w:tmpl w:val="0C603E78"/>
+    <w:lvl w:ilvl="0" w:tplc="04090001">
+      <w:start w:val="1"/>
+      <w:numFmt w:val="bullet"/>
+      <w:lvlText w:val=""/>
+      <w:lvlJc w:val="left"/>
+      <w:pPr>
+        <w:ind w:left="720" w:hanging="360"/>
+      </w:pPr>
+      <w:rPr>
+        <w:rFonts w:ascii="Symbol" w:hAnsi="Symbol" w:hint="default"/>
+      </w:rPr>
+    </w:lvl>
+    <w:lvl w:ilvl="1" w:tplc="04090003" w:tentative="1">
+      <w:start w:val="1"/>
+      <w:numFmt w:val="bullet"/>
+      <w:lvlText w:val="o"/>
+      <w:lvlJc w:val="left"/>
+      <w:pPr>
+        <w:ind w:left="1440" w:hanging="360"/>
+      </w:pPr>
+      <w:rPr>
+        <w:rFonts w:ascii="Courier New" w:hAnsi="Courier New" w:cs="Courier New" w:hint="default"/>
+      </w:rPr>
+    </w:lvl>
+    <w:lvl w:ilvl="2" w:tplc="04090005" w:tentative="1">
+      <w:start w:val="1"/>
+      <w:numFmt w:val="bullet"/>
+      <w:lvlText w:val=""/>
+      <w:lvlJc w:val="left"/>
+      <w:pPr>
+        <w:ind w:left="2160" w:hanging="360"/>
+      </w:pPr>
+      <w:rPr>
+        <w:rFonts w:ascii="Wingdings" w:hAnsi="Wingdings" w:hint="default"/>
+      </w:rPr>
+    </w:lvl>
+    <w:lvl w:ilvl="3" w:tplc="04090001" w:tentative="1">
+      <w:start w:val="1"/>
+      <w:numFmt w:val="bullet"/>
+      <w:lvlText w:val=""/>
+      <w:lvlJc w:val="left"/>
+      <w:pPr>
+        <w:ind w:left="2880" w:hanging="360"/>
+      </w:pPr>
+      <w:rPr>
+        <w:rFonts w:ascii="Symbol" w:hAnsi="Symbol" w:hint="default"/>
+      </w:rPr>
+    </w:lvl>
+    <w:lvl w:ilvl="4" w:tplc="04090003" w:tentative="1">
+      <w:start w:val="1"/>
+      <w:numFmt w:val="bullet"/>
+      <w:lvlText w:val="o"/>
+      <w:lvlJc w:val="left"/>
+      <w:pPr>
+        <w:ind w:left="3600" w:hanging="360"/>
+      </w:pPr>
+      <w:rPr>
+        <w:rFonts w:ascii="Courier New" w:hAnsi="Courier New" w:cs="Courier New" w:hint="default"/>
+      </w:rPr>
+    </w:lvl>
+    <w:lvl w:ilvl="5" w:tplc="04090005" w:tentative="1">
+      <w:start w:val="1"/>
+      <w:numFmt w:val="bullet"/>
+      <w:lvlText w:val=""/>
+      <w:lvlJc w:val="left"/>
+      <w:pPr>
+        <w:ind w:left="4320" w:hanging="360"/>
+      </w:pPr>
+      <w:rPr>
+        <w:rFonts w:ascii="Wingdings" w:hAnsi="Wingdings" w:hint="default"/>
+      </w:rPr>
+    </w:lvl>
+    <w:lvl w:ilvl="6" w:tplc="04090001" w:tentative="1">
+      <w:start w:val="1"/>
+      <w:numFmt w:val="bullet"/>
+      <w:lvlText w:val=""/>
+      <w:lvlJc w:val="left"/>
+      <w:pPr>
+        <w:ind w:left="5040" w:hanging="360"/>
+      </w:pPr>
+      <w:rPr>
+        <w:rFonts w:ascii="Symbol" w:hAnsi="Symbol" w:hint="default"/>
+      </w:rPr>
+    </w:lvl>
+    <w:lvl w:ilvl="7" w:tplc="04090003" w:tentative="1">
+      <w:start w:val="1"/>
+      <w:numFmt w:val="bullet"/>
+      <w:lvlText w:val="o"/>
+      <w:lvlJc w:val="left"/>
+      <w:pPr>
+        <w:ind w:left="5760" w:hanging="360"/>
+      </w:pPr>
+      <w:rPr>
+        <w:rFonts w:ascii="Courier New" w:hAnsi="Courier New" w:cs="Courier New" w:hint="default"/>
+      </w:rPr>
+    </w:lvl>
+    <w:lvl w:ilvl="8" w:tplc="04090005" w:tentative="1">
+      <w:start w:val="1"/>
+      <w:numFmt w:val="bullet"/>
+      <w:lvlText w:val=""/>
+      <w:lvlJc w:val="left"/>
+      <w:pPr>
+        <w:ind w:left="6480" w:hanging="360"/>
+      </w:pPr>
+      <w:rPr>
+        <w:rFonts w:ascii="Wingdings" w:hAnsi="Wingdings" w:hint="default"/>
+      </w:rPr>
+    </w:lvl>
+  </w:abstractNum>
   <w:num w:numId="1">
     <w:abstractNumId w:val="0"/>
+  </w:num>
+  <w:num w:numId="2">
+    <w:abstractNumId w:val="1"/>
   </w:num>
 </w:numbering>
 </file>

</xml_diff>

<commit_message>
Hien sua file docx
</commit_message>
<xml_diff>
--- a/QuanLyThuVien.docx
+++ b/QuanLyThuVien.docx
@@ -1,6 +1,6 @@
 
 <file path=word/document.xml><?xml version="1.0" encoding="utf-8"?>
-<w:document xmlns:wpc="http://schemas.microsoft.com/office/word/2010/wordprocessingCanvas" xmlns:cx="http://schemas.microsoft.com/office/drawing/2014/chartex" xmlns:mc="http://schemas.openxmlformats.org/markup-compatibility/2006" xmlns:o="urn:schemas-microsoft-com:office:office" xmlns:r="http://schemas.openxmlformats.org/officeDocument/2006/relationships" xmlns:m="http://schemas.openxmlformats.org/officeDocument/2006/math" xmlns:v="urn:schemas-microsoft-com:vml" xmlns:wp14="http://schemas.microsoft.com/office/word/2010/wordprocessingDrawing" xmlns:wp="http://schemas.openxmlformats.org/drawingml/2006/wordprocessingDrawing" xmlns:w10="urn:schemas-microsoft-com:office:word" xmlns:w="http://schemas.openxmlformats.org/wordprocessingml/2006/main" xmlns:w14="http://schemas.microsoft.com/office/word/2010/wordml" xmlns:w15="http://schemas.microsoft.com/office/word/2012/wordml" xmlns:w16se="http://schemas.microsoft.com/office/word/2015/wordml/symex" xmlns:wpg="http://schemas.microsoft.com/office/word/2010/wordprocessingGroup" xmlns:wpi="http://schemas.microsoft.com/office/word/2010/wordprocessingInk" xmlns:wne="http://schemas.microsoft.com/office/word/2006/wordml" xmlns:wps="http://schemas.microsoft.com/office/word/2010/wordprocessingShape" mc:Ignorable="w14 w15 w16se wp14">
+<w:document xmlns:wpc="http://schemas.microsoft.com/office/word/2010/wordprocessingCanvas" xmlns:cx="http://schemas.microsoft.com/office/drawing/2014/chartex" xmlns:cx1="http://schemas.microsoft.com/office/drawing/2015/9/8/chartex" xmlns:cx2="http://schemas.microsoft.com/office/drawing/2015/10/21/chartex" xmlns:cx3="http://schemas.microsoft.com/office/drawing/2016/5/9/chartex" xmlns:cx4="http://schemas.microsoft.com/office/drawing/2016/5/10/chartex" xmlns:cx5="http://schemas.microsoft.com/office/drawing/2016/5/11/chartex" xmlns:cx6="http://schemas.microsoft.com/office/drawing/2016/5/12/chartex" xmlns:cx7="http://schemas.microsoft.com/office/drawing/2016/5/13/chartex" xmlns:cx8="http://schemas.microsoft.com/office/drawing/2016/5/14/chartex" xmlns:mc="http://schemas.openxmlformats.org/markup-compatibility/2006" xmlns:aink="http://schemas.microsoft.com/office/drawing/2016/ink" xmlns:am3d="http://schemas.microsoft.com/office/drawing/2017/model3d" xmlns:o="urn:schemas-microsoft-com:office:office" xmlns:r="http://schemas.openxmlformats.org/officeDocument/2006/relationships" xmlns:m="http://schemas.openxmlformats.org/officeDocument/2006/math" xmlns:v="urn:schemas-microsoft-com:vml" xmlns:wp14="http://schemas.microsoft.com/office/word/2010/wordprocessingDrawing" xmlns:wp="http://schemas.openxmlformats.org/drawingml/2006/wordprocessingDrawing" xmlns:w10="urn:schemas-microsoft-com:office:word" xmlns:w="http://schemas.openxmlformats.org/wordprocessingml/2006/main" xmlns:w14="http://schemas.microsoft.com/office/word/2010/wordml" xmlns:w15="http://schemas.microsoft.com/office/word/2012/wordml" xmlns:w16cid="http://schemas.microsoft.com/office/word/2016/wordml/cid" xmlns:w16se="http://schemas.microsoft.com/office/word/2015/wordml/symex" xmlns:wpg="http://schemas.microsoft.com/office/word/2010/wordprocessingGroup" xmlns:wpi="http://schemas.microsoft.com/office/word/2010/wordprocessingInk" xmlns:wne="http://schemas.microsoft.com/office/word/2006/wordml" xmlns:wps="http://schemas.microsoft.com/office/word/2010/wordprocessingShape" mc:Ignorable="w14 w15 w16se w16cid wp14">
   <w:body>
     <w:p>
       <w:pPr>
@@ -363,8 +363,6 @@
         </w:rPr>
         <w:t>, HoVaTen, GioiTinh, Email, NgayTao)</w:t>
       </w:r>
-      <w:bookmarkStart w:id="0" w:name="_GoBack"/>
-      <w:bookmarkEnd w:id="0"/>
     </w:p>
     <w:p>
       <w:pPr>
@@ -1166,6 +1164,45 @@
         </w:rPr>
         <w:t>)</w:t>
       </w:r>
+    </w:p>
+    <w:p>
+      <w:pPr>
+        <w:rPr>
+          <w:b/>
+          <w:sz w:val="26"/>
+          <w:highlight w:val="yellow"/>
+          <w:lang w:val="vi-VN"/>
+        </w:rPr>
+      </w:pPr>
+    </w:p>
+    <w:p>
+      <w:pPr>
+        <w:rPr>
+          <w:b/>
+          <w:sz w:val="26"/>
+          <w:highlight w:val="yellow"/>
+          <w:lang w:val="vi-VN"/>
+        </w:rPr>
+      </w:pPr>
+    </w:p>
+    <w:p>
+      <w:pPr>
+        <w:rPr>
+          <w:b/>
+          <w:sz w:val="26"/>
+          <w:highlight w:val="yellow"/>
+        </w:rPr>
+      </w:pPr>
+      <w:r>
+        <w:rPr>
+          <w:b/>
+          <w:sz w:val="26"/>
+          <w:highlight w:val="yellow"/>
+        </w:rPr>
+        <w:t>Qwertyuiop[</w:t>
+      </w:r>
+      <w:bookmarkStart w:id="0" w:name="_GoBack"/>
+      <w:bookmarkEnd w:id="0"/>
     </w:p>
     <w:sectPr>
       <w:pgSz w:w="12240" w:h="15840"/>
@@ -1178,7 +1215,7 @@
 </file>
 
 <file path=word/numbering.xml><?xml version="1.0" encoding="utf-8"?>
-<w:numbering xmlns:wpc="http://schemas.microsoft.com/office/word/2010/wordprocessingCanvas" xmlns:cx="http://schemas.microsoft.com/office/drawing/2014/chartex" xmlns:mc="http://schemas.openxmlformats.org/markup-compatibility/2006" xmlns:o="urn:schemas-microsoft-com:office:office" xmlns:r="http://schemas.openxmlformats.org/officeDocument/2006/relationships" xmlns:m="http://schemas.openxmlformats.org/officeDocument/2006/math" xmlns:v="urn:schemas-microsoft-com:vml" xmlns:wp14="http://schemas.microsoft.com/office/word/2010/wordprocessingDrawing" xmlns:wp="http://schemas.openxmlformats.org/drawingml/2006/wordprocessingDrawing" xmlns:w10="urn:schemas-microsoft-com:office:word" xmlns:w="http://schemas.openxmlformats.org/wordprocessingml/2006/main" xmlns:w14="http://schemas.microsoft.com/office/word/2010/wordml" xmlns:w15="http://schemas.microsoft.com/office/word/2012/wordml" xmlns:w16se="http://schemas.microsoft.com/office/word/2015/wordml/symex" xmlns:wpg="http://schemas.microsoft.com/office/word/2010/wordprocessingGroup" xmlns:wpi="http://schemas.microsoft.com/office/word/2010/wordprocessingInk" xmlns:wne="http://schemas.microsoft.com/office/word/2006/wordml" xmlns:wps="http://schemas.microsoft.com/office/word/2010/wordprocessingShape" mc:Ignorable="w14 w15 w16se wp14">
+<w:numbering xmlns:wpc="http://schemas.microsoft.com/office/word/2010/wordprocessingCanvas" xmlns:cx="http://schemas.microsoft.com/office/drawing/2014/chartex" xmlns:cx1="http://schemas.microsoft.com/office/drawing/2015/9/8/chartex" xmlns:cx2="http://schemas.microsoft.com/office/drawing/2015/10/21/chartex" xmlns:cx3="http://schemas.microsoft.com/office/drawing/2016/5/9/chartex" xmlns:cx4="http://schemas.microsoft.com/office/drawing/2016/5/10/chartex" xmlns:cx5="http://schemas.microsoft.com/office/drawing/2016/5/11/chartex" xmlns:cx6="http://schemas.microsoft.com/office/drawing/2016/5/12/chartex" xmlns:cx7="http://schemas.microsoft.com/office/drawing/2016/5/13/chartex" xmlns:cx8="http://schemas.microsoft.com/office/drawing/2016/5/14/chartex" xmlns:mc="http://schemas.openxmlformats.org/markup-compatibility/2006" xmlns:aink="http://schemas.microsoft.com/office/drawing/2016/ink" xmlns:am3d="http://schemas.microsoft.com/office/drawing/2017/model3d" xmlns:o="urn:schemas-microsoft-com:office:office" xmlns:r="http://schemas.openxmlformats.org/officeDocument/2006/relationships" xmlns:m="http://schemas.openxmlformats.org/officeDocument/2006/math" xmlns:v="urn:schemas-microsoft-com:vml" xmlns:wp14="http://schemas.microsoft.com/office/word/2010/wordprocessingDrawing" xmlns:wp="http://schemas.openxmlformats.org/drawingml/2006/wordprocessingDrawing" xmlns:w10="urn:schemas-microsoft-com:office:word" xmlns:w="http://schemas.openxmlformats.org/wordprocessingml/2006/main" xmlns:w14="http://schemas.microsoft.com/office/word/2010/wordml" xmlns:w15="http://schemas.microsoft.com/office/word/2012/wordml" xmlns:w16cid="http://schemas.microsoft.com/office/word/2016/wordml/cid" xmlns:w16se="http://schemas.microsoft.com/office/word/2015/wordml/symex" xmlns:wpg="http://schemas.microsoft.com/office/word/2010/wordprocessingGroup" xmlns:wpi="http://schemas.microsoft.com/office/word/2010/wordprocessingInk" xmlns:wne="http://schemas.microsoft.com/office/word/2006/wordml" xmlns:wps="http://schemas.microsoft.com/office/word/2010/wordprocessingShape" mc:Ignorable="w14 w15 w16se w16cid wp14">
   <w:abstractNum w:abstractNumId="0" w15:restartNumberingAfterBreak="0">
     <w:nsid w:val="12DB1832"/>
     <w:multiLevelType w:val="hybridMultilevel"/>
@@ -1415,7 +1452,7 @@
 </file>
 
 <file path=word/styles.xml><?xml version="1.0" encoding="utf-8"?>
-<w:styles xmlns:mc="http://schemas.openxmlformats.org/markup-compatibility/2006" xmlns:r="http://schemas.openxmlformats.org/officeDocument/2006/relationships" xmlns:w="http://schemas.openxmlformats.org/wordprocessingml/2006/main" xmlns:w14="http://schemas.microsoft.com/office/word/2010/wordml" xmlns:w15="http://schemas.microsoft.com/office/word/2012/wordml" xmlns:w16se="http://schemas.microsoft.com/office/word/2015/wordml/symex" mc:Ignorable="w14 w15 w16se">
+<w:styles xmlns:mc="http://schemas.openxmlformats.org/markup-compatibility/2006" xmlns:r="http://schemas.openxmlformats.org/officeDocument/2006/relationships" xmlns:w="http://schemas.openxmlformats.org/wordprocessingml/2006/main" xmlns:w14="http://schemas.microsoft.com/office/word/2010/wordml" xmlns:w15="http://schemas.microsoft.com/office/word/2012/wordml" xmlns:w16cid="http://schemas.microsoft.com/office/word/2016/wordml/cid" xmlns:w16se="http://schemas.microsoft.com/office/word/2015/wordml/symex" mc:Ignorable="w14 w15 w16se w16cid">
   <w:docDefaults>
     <w:rPrDefault>
       <w:rPr>
@@ -1431,7 +1468,7 @@
       </w:pPr>
     </w:pPrDefault>
   </w:docDefaults>
-  <w:latentStyles w:defLockedState="0" w:defUIPriority="99" w:defSemiHidden="0" w:defUnhideWhenUsed="0" w:defQFormat="0" w:count="371">
+  <w:latentStyles w:defLockedState="0" w:defUIPriority="99" w:defSemiHidden="0" w:defUnhideWhenUsed="0" w:defQFormat="0" w:count="375">
     <w:lsdException w:name="Normal" w:uiPriority="0" w:qFormat="1"/>
     <w:lsdException w:name="heading 1" w:uiPriority="9" w:qFormat="1"/>
     <w:lsdException w:name="heading 2" w:semiHidden="1" w:uiPriority="9" w:unhideWhenUsed="1" w:qFormat="1"/>
@@ -1537,7 +1574,6 @@
     <w:lsdException w:name="HTML Sample" w:semiHidden="1" w:unhideWhenUsed="1"/>
     <w:lsdException w:name="HTML Typewriter" w:semiHidden="1" w:unhideWhenUsed="1"/>
     <w:lsdException w:name="HTML Variable" w:semiHidden="1" w:unhideWhenUsed="1"/>
-    <w:lsdException w:name="Normal Table" w:semiHidden="1" w:unhideWhenUsed="1"/>
     <w:lsdException w:name="annotation subject" w:semiHidden="1" w:unhideWhenUsed="1"/>
     <w:lsdException w:name="No List" w:semiHidden="1" w:unhideWhenUsed="1"/>
     <w:lsdException w:name="Outline List 1" w:semiHidden="1" w:unhideWhenUsed="1"/>
@@ -1581,10 +1617,8 @@
     <w:lsdException w:name="Table Elegant" w:semiHidden="1" w:unhideWhenUsed="1"/>
     <w:lsdException w:name="Table Professional" w:semiHidden="1" w:unhideWhenUsed="1"/>
     <w:lsdException w:name="Table Subtle 1" w:semiHidden="1" w:unhideWhenUsed="1"/>
-    <w:lsdException w:name="Table Subtle 2" w:semiHidden="1" w:unhideWhenUsed="1"/>
     <w:lsdException w:name="Table Web 1" w:semiHidden="1" w:unhideWhenUsed="1"/>
     <w:lsdException w:name="Table Web 2" w:semiHidden="1" w:unhideWhenUsed="1"/>
-    <w:lsdException w:name="Table Web 3" w:semiHidden="1" w:unhideWhenUsed="1"/>
     <w:lsdException w:name="Balloon Text" w:semiHidden="1" w:unhideWhenUsed="1"/>
     <w:lsdException w:name="Table Grid" w:uiPriority="39"/>
     <w:lsdException w:name="Table Theme" w:semiHidden="1" w:unhideWhenUsed="1"/>
@@ -1803,6 +1837,10 @@
     <w:lsdException w:name="List Table 5 Dark Accent 6" w:uiPriority="50"/>
     <w:lsdException w:name="List Table 6 Colorful Accent 6" w:uiPriority="51"/>
     <w:lsdException w:name="List Table 7 Colorful Accent 6" w:uiPriority="52"/>
+    <w:lsdException w:name="Mention" w:semiHidden="1" w:unhideWhenUsed="1"/>
+    <w:lsdException w:name="Smart Hyperlink" w:semiHidden="1" w:unhideWhenUsed="1"/>
+    <w:lsdException w:name="Hashtag" w:semiHidden="1" w:unhideWhenUsed="1"/>
+    <w:lsdException w:name="Unresolved Mention" w:semiHidden="1" w:unhideWhenUsed="1"/>
   </w:latentStyles>
   <w:style w:type="paragraph" w:default="1" w:styleId="Normal">
     <w:name w:val="Normal"/>

</xml_diff>